<commit_message>
Better access to shoppinglist + bug fixes
</commit_message>
<xml_diff>
--- a/Projekt H1/Projekt definition.docx
+++ b/Projekt H1/Projekt definition.docx
@@ -30,7 +30,7 @@
         <w:t>opretter</w:t>
       </w:r>
       <w:r>
-        <w:t xml:space="preserve"> en indkøb liste som .txt fil, hvor </w:t>
+        <w:t xml:space="preserve"> en indkøbliste som .txt fil, hvor </w:t>
       </w:r>
       <w:r>
         <w:t>retterne</w:t>
@@ -45,7 +45,7 @@
         <w:t xml:space="preserve"> ingredienser står i, </w:t>
       </w:r>
       <w:r>
-        <w:t xml:space="preserve">og </w:t>
+        <w:t>og</w:t>
       </w:r>
       <w:r>
         <w:t xml:space="preserve"> en</w:t>
@@ -59,9 +59,6 @@
       <w:r>
         <w:t>.</w:t>
       </w:r>
-      <w:r>
-        <w:t xml:space="preserve"> </w:t>
-      </w:r>
     </w:p>
     <w:p>
       <w:r>
@@ -71,10 +68,7 @@
         <w:t xml:space="preserve">som </w:t>
       </w:r>
       <w:r>
-        <w:t>ikke noget vi har arbejdet med endnu.</w:t>
-      </w:r>
-      <w:r>
-        <w:t xml:space="preserve"> </w:t>
+        <w:t xml:space="preserve">ikke noget vi har arbejdet med endnu. </w:t>
       </w:r>
       <w:r>
         <w:t>H</w:t>
@@ -146,7 +140,7 @@
     </w:p>
     <w:p>
       <w:r>
-        <w:t>GitKraken og GitHub vil også blive brugt til at aflevere vores lille projekt.</w:t>
+        <w:t>GitKraken og GitHub vil også blive brugt til at aflevere vores projekt.</w:t>
       </w:r>
       <w:r>
         <w:t xml:space="preserve"> </w:t>
@@ -186,8 +180,45 @@
       <w:r>
         <w:t xml:space="preserve"> Vil også prøve og se om jeg kan nå og lave en UML diagram.</w:t>
       </w:r>
+    </w:p>
+    <w:p>
+      <w:pPr>
+        <w:pStyle w:val="Overskrift2"/>
+      </w:pPr>
+      <w:r>
+        <w:t>Ting man kunne gøre anderles.</w:t>
+      </w:r>
       <w:bookmarkStart w:id="0" w:name="_GoBack"/>
       <w:bookmarkEnd w:id="0"/>
+    </w:p>
+    <w:p>
+      <w:r>
+        <w:t xml:space="preserve">Jeg kunne godt tænke mig at </w:t>
+      </w:r>
+      <w:r>
+        <w:t xml:space="preserve">man ligge retterne i en SQL DB og så kan man lave en mobil version af dette program så man altid har en ved hånden. En anden ting jeg også ville have lavet, var </w:t>
+      </w:r>
+      <w:r>
+        <w:t xml:space="preserve">så at PC brugeren af programmet kunne sende </w:t>
+      </w:r>
+      <w:r>
+        <w:t>indkøbsliste til printeren og den så printede den ud</w:t>
+      </w:r>
+      <w:r>
+        <w:t xml:space="preserve"> (Skal også være en mulighed for mobil brugere)</w:t>
+      </w:r>
+      <w:r>
+        <w:t>.</w:t>
+      </w:r>
+      <w:r>
+        <w:t xml:space="preserve"> </w:t>
+      </w:r>
+    </w:p>
+    <w:p/>
+    <w:p>
+      <w:pPr>
+        <w:pStyle w:val="Overskrift2"/>
+      </w:pPr>
     </w:p>
     <w:sectPr>
       <w:headerReference w:type="default" r:id="rId6"/>
@@ -391,6 +422,7 @@
     <w:lsdException w:name="HTML Sample" w:semiHidden="1" w:unhideWhenUsed="1"/>
     <w:lsdException w:name="HTML Typewriter" w:semiHidden="1" w:unhideWhenUsed="1"/>
     <w:lsdException w:name="HTML Variable" w:semiHidden="1" w:unhideWhenUsed="1"/>
+    <w:lsdException w:name="Normal Table" w:semiHidden="1" w:unhideWhenUsed="1"/>
     <w:lsdException w:name="annotation subject" w:semiHidden="1" w:unhideWhenUsed="1"/>
     <w:lsdException w:name="No List" w:semiHidden="1" w:unhideWhenUsed="1"/>
     <w:lsdException w:name="Outline List 1" w:semiHidden="1" w:unhideWhenUsed="1"/>
@@ -437,8 +469,10 @@
     <w:lsdException w:name="Table Subtle 2" w:semiHidden="1" w:unhideWhenUsed="1"/>
     <w:lsdException w:name="Table Web 1" w:semiHidden="1" w:unhideWhenUsed="1"/>
     <w:lsdException w:name="Table Web 2" w:semiHidden="1" w:unhideWhenUsed="1"/>
+    <w:lsdException w:name="Table Web 3" w:semiHidden="1" w:unhideWhenUsed="1"/>
     <w:lsdException w:name="Balloon Text" w:semiHidden="1" w:unhideWhenUsed="1"/>
     <w:lsdException w:name="Table Grid" w:uiPriority="39"/>
+    <w:lsdException w:name="Table Theme" w:semiHidden="1" w:unhideWhenUsed="1"/>
     <w:lsdException w:name="Placeholder Text" w:semiHidden="1"/>
     <w:lsdException w:name="No Spacing" w:uiPriority="1" w:qFormat="1"/>
     <w:lsdException w:name="Light Shading" w:uiPriority="60"/>

</xml_diff>